<commit_message>
Added the team leader section to the task assignment document
It will be useful to get feedback on this so that we can change and discuss who will be the team leaders for each section
</commit_message>
<xml_diff>
--- a/Design Documents/Task assignment grid.docx
+++ b/Design Documents/Task assignment grid.docx
@@ -24,8 +24,6 @@
       </w:r>
       <w:r>
         <w:br/>
-      </w:r>
-      <w:r>
         <w:t xml:space="preserve">Keen </w:t>
       </w:r>
       <w:r>
@@ -45,8 +43,6 @@
       </w:r>
       <w:r>
         <w:br/>
-      </w:r>
-      <w:r>
         <w:t xml:space="preserve">Other – </w:t>
       </w:r>
       <w:r>
@@ -100,14 +96,12 @@
         <w:tc>
           <w:tcPr>
             <w:tcW w:w="1923" w:type="dxa"/>
-            <w:tcMar/>
           </w:tcPr>
           <w:p/>
         </w:tc>
         <w:tc>
           <w:tcPr>
             <w:tcW w:w="1772" w:type="dxa"/>
-            <w:tcMar/>
           </w:tcPr>
           <w:p>
             <w:r>
@@ -118,7 +112,6 @@
         <w:tc>
           <w:tcPr>
             <w:tcW w:w="1776" w:type="dxa"/>
-            <w:tcMar/>
           </w:tcPr>
           <w:p>
             <w:r>
@@ -129,7 +122,6 @@
         <w:tc>
           <w:tcPr>
             <w:tcW w:w="1772" w:type="dxa"/>
-            <w:tcMar/>
           </w:tcPr>
           <w:p>
             <w:r>
@@ -140,7 +132,6 @@
         <w:tc>
           <w:tcPr>
             <w:tcW w:w="1773" w:type="dxa"/>
-            <w:tcMar/>
           </w:tcPr>
           <w:p>
             <w:r>
@@ -153,7 +144,6 @@
         <w:tc>
           <w:tcPr>
             <w:tcW w:w="1923" w:type="dxa"/>
-            <w:tcMar/>
           </w:tcPr>
           <w:p>
             <w:r>
@@ -164,7 +154,6 @@
         <w:tc>
           <w:tcPr>
             <w:tcW w:w="1772" w:type="dxa"/>
-            <w:tcMar/>
           </w:tcPr>
           <w:p>
             <w:r>
@@ -175,7 +164,6 @@
         <w:tc>
           <w:tcPr>
             <w:tcW w:w="1776" w:type="dxa"/>
-            <w:tcMar/>
           </w:tcPr>
           <w:p>
             <w:r>
@@ -186,7 +174,6 @@
         <w:tc>
           <w:tcPr>
             <w:tcW w:w="1772" w:type="dxa"/>
-            <w:tcMar/>
           </w:tcPr>
           <w:p>
             <w:r>
@@ -197,7 +184,6 @@
         <w:tc>
           <w:tcPr>
             <w:tcW w:w="1773" w:type="dxa"/>
-            <w:tcMar/>
           </w:tcPr>
           <w:p>
             <w:r>
@@ -210,7 +196,6 @@
         <w:tc>
           <w:tcPr>
             <w:tcW w:w="1923" w:type="dxa"/>
-            <w:tcMar/>
           </w:tcPr>
           <w:p>
             <w:r>
@@ -221,7 +206,6 @@
         <w:tc>
           <w:tcPr>
             <w:tcW w:w="1772" w:type="dxa"/>
-            <w:tcMar/>
           </w:tcPr>
           <w:p>
             <w:r>
@@ -232,7 +216,6 @@
         <w:tc>
           <w:tcPr>
             <w:tcW w:w="1776" w:type="dxa"/>
-            <w:tcMar/>
           </w:tcPr>
           <w:p>
             <w:r>
@@ -243,11 +226,9 @@
         <w:tc>
           <w:tcPr>
             <w:tcW w:w="1772" w:type="dxa"/>
-            <w:tcMar/>
-          </w:tcPr>
-          <w:p>
-            <w:r>
-              <w:rPr/>
+          </w:tcPr>
+          <w:p>
+            <w:r>
               <w:t>Keen</w:t>
             </w:r>
           </w:p>
@@ -255,7 +236,6 @@
         <w:tc>
           <w:tcPr>
             <w:tcW w:w="1773" w:type="dxa"/>
-            <w:tcMar/>
           </w:tcPr>
           <w:p>
             <w:r>
@@ -268,7 +248,6 @@
         <w:tc>
           <w:tcPr>
             <w:tcW w:w="1923" w:type="dxa"/>
-            <w:tcMar/>
           </w:tcPr>
           <w:p>
             <w:r>
@@ -279,7 +258,6 @@
         <w:tc>
           <w:tcPr>
             <w:tcW w:w="1772" w:type="dxa"/>
-            <w:tcMar/>
           </w:tcPr>
           <w:p>
             <w:r>
@@ -290,7 +268,6 @@
         <w:tc>
           <w:tcPr>
             <w:tcW w:w="1776" w:type="dxa"/>
-            <w:tcMar/>
           </w:tcPr>
           <w:p>
             <w:r>
@@ -301,11 +278,9 @@
         <w:tc>
           <w:tcPr>
             <w:tcW w:w="1772" w:type="dxa"/>
-            <w:tcMar/>
-          </w:tcPr>
-          <w:p>
-            <w:r>
-              <w:rPr/>
+          </w:tcPr>
+          <w:p>
+            <w:r>
               <w:t>Keen</w:t>
             </w:r>
           </w:p>
@@ -313,7 +288,6 @@
         <w:tc>
           <w:tcPr>
             <w:tcW w:w="1773" w:type="dxa"/>
-            <w:tcMar/>
           </w:tcPr>
           <w:p>
             <w:r>
@@ -326,27 +300,19 @@
         <w:tc>
           <w:tcPr>
             <w:tcW w:w="1923" w:type="dxa"/>
-            <w:tcMar/>
-          </w:tcPr>
-          <w:p>
-            <w:proofErr w:type="spellStart"/>
-            <w:r>
-              <w:t>Gps</w:t>
-            </w:r>
-            <w:proofErr w:type="spellEnd"/>
-            <w:r>
-              <w:t xml:space="preserve"> system</w:t>
-            </w:r>
-          </w:p>
-        </w:tc>
-        <w:tc>
-          <w:tcPr>
-            <w:tcW w:w="1772" w:type="dxa"/>
-            <w:tcMar/>
-          </w:tcPr>
-          <w:p>
-            <w:r>
-              <w:rPr/>
+          </w:tcPr>
+          <w:p>
+            <w:r>
+              <w:t>Gps system</w:t>
+            </w:r>
+          </w:p>
+        </w:tc>
+        <w:tc>
+          <w:tcPr>
+            <w:tcW w:w="1772" w:type="dxa"/>
+          </w:tcPr>
+          <w:p>
+            <w:r>
               <w:t>keen</w:t>
             </w:r>
           </w:p>
@@ -354,11 +320,9 @@
         <w:tc>
           <w:tcPr>
             <w:tcW w:w="1776" w:type="dxa"/>
-            <w:tcMar/>
-          </w:tcPr>
-          <w:p>
-            <w:r>
-              <w:rPr/>
+          </w:tcPr>
+          <w:p>
+            <w:r>
               <w:t>Keen</w:t>
             </w:r>
           </w:p>
@@ -366,14 +330,12 @@
         <w:tc>
           <w:tcPr>
             <w:tcW w:w="1772" w:type="dxa"/>
-            <w:tcMar/>
           </w:tcPr>
           <w:p/>
         </w:tc>
         <w:tc>
           <w:tcPr>
             <w:tcW w:w="1773" w:type="dxa"/>
-            <w:tcMar/>
           </w:tcPr>
           <w:p>
             <w:r>
@@ -386,7 +348,6 @@
         <w:tc>
           <w:tcPr>
             <w:tcW w:w="1923" w:type="dxa"/>
-            <w:tcMar/>
           </w:tcPr>
           <w:p>
             <w:r>
@@ -397,11 +358,9 @@
         <w:tc>
           <w:tcPr>
             <w:tcW w:w="1772" w:type="dxa"/>
-            <w:tcMar/>
-          </w:tcPr>
-          <w:p>
-            <w:r>
-              <w:rPr/>
+          </w:tcPr>
+          <w:p>
+            <w:r>
               <w:t>Keen</w:t>
             </w:r>
           </w:p>
@@ -409,21 +368,18 @@
         <w:tc>
           <w:tcPr>
             <w:tcW w:w="1776" w:type="dxa"/>
-            <w:tcMar/>
           </w:tcPr>
           <w:p/>
         </w:tc>
         <w:tc>
           <w:tcPr>
             <w:tcW w:w="1772" w:type="dxa"/>
-            <w:tcMar/>
           </w:tcPr>
           <w:p/>
         </w:tc>
         <w:tc>
           <w:tcPr>
             <w:tcW w:w="1773" w:type="dxa"/>
-            <w:tcMar/>
           </w:tcPr>
           <w:p>
             <w:r>
@@ -439,7 +395,6 @@
         <w:tc>
           <w:tcPr>
             <w:tcW w:w="1923" w:type="dxa"/>
-            <w:tcMar/>
           </w:tcPr>
           <w:p>
             <w:r>
@@ -456,11 +411,9 @@
         <w:tc>
           <w:tcPr>
             <w:tcW w:w="1772" w:type="dxa"/>
-            <w:tcMar/>
-          </w:tcPr>
-          <w:p>
-            <w:r>
-              <w:rPr/>
+          </w:tcPr>
+          <w:p>
+            <w:r>
               <w:t>Neutral</w:t>
             </w:r>
           </w:p>
@@ -468,11 +421,9 @@
         <w:tc>
           <w:tcPr>
             <w:tcW w:w="1776" w:type="dxa"/>
-            <w:tcMar/>
-          </w:tcPr>
-          <w:p>
-            <w:r>
-              <w:rPr/>
+          </w:tcPr>
+          <w:p>
+            <w:r>
               <w:t>neutral</w:t>
             </w:r>
           </w:p>
@@ -480,11 +431,9 @@
         <w:tc>
           <w:tcPr>
             <w:tcW w:w="1772" w:type="dxa"/>
-            <w:tcMar/>
-          </w:tcPr>
-          <w:p>
-            <w:r>
-              <w:rPr/>
+          </w:tcPr>
+          <w:p>
+            <w:r>
               <w:t>Keen</w:t>
             </w:r>
           </w:p>
@@ -492,7 +441,6 @@
         <w:tc>
           <w:tcPr>
             <w:tcW w:w="1773" w:type="dxa"/>
-            <w:tcMar/>
           </w:tcPr>
           <w:p>
             <w:r>
@@ -505,7 +453,6 @@
         <w:tc>
           <w:tcPr>
             <w:tcW w:w="1923" w:type="dxa"/>
-            <w:tcMar/>
           </w:tcPr>
           <w:p>
             <w:r>
@@ -516,7 +463,6 @@
         <w:tc>
           <w:tcPr>
             <w:tcW w:w="1772" w:type="dxa"/>
-            <w:tcMar/>
           </w:tcPr>
           <w:p>
             <w:r>
@@ -527,11 +473,9 @@
         <w:tc>
           <w:tcPr>
             <w:tcW w:w="1776" w:type="dxa"/>
-            <w:tcMar/>
-          </w:tcPr>
-          <w:p>
-            <w:r>
-              <w:rPr/>
+          </w:tcPr>
+          <w:p>
+            <w:r>
               <w:t>keen</w:t>
             </w:r>
           </w:p>
@@ -539,11 +483,9 @@
         <w:tc>
           <w:tcPr>
             <w:tcW w:w="1772" w:type="dxa"/>
-            <w:tcMar/>
-          </w:tcPr>
-          <w:p>
-            <w:r>
-              <w:rPr/>
+          </w:tcPr>
+          <w:p>
+            <w:r>
               <w:t>Keen</w:t>
             </w:r>
           </w:p>
@@ -551,7 +493,6 @@
         <w:tc>
           <w:tcPr>
             <w:tcW w:w="1773" w:type="dxa"/>
-            <w:tcMar/>
           </w:tcPr>
           <w:p>
             <w:r>
@@ -564,7 +505,6 @@
         <w:tc>
           <w:tcPr>
             <w:tcW w:w="1923" w:type="dxa"/>
-            <w:tcMar/>
           </w:tcPr>
           <w:p>
             <w:r>
@@ -575,11 +515,9 @@
         <w:tc>
           <w:tcPr>
             <w:tcW w:w="1772" w:type="dxa"/>
-            <w:tcMar/>
-          </w:tcPr>
-          <w:p>
-            <w:r>
-              <w:rPr/>
+          </w:tcPr>
+          <w:p>
+            <w:r>
               <w:t>keen</w:t>
             </w:r>
           </w:p>
@@ -587,11 +525,9 @@
         <w:tc>
           <w:tcPr>
             <w:tcW w:w="1776" w:type="dxa"/>
-            <w:tcMar/>
-          </w:tcPr>
-          <w:p>
-            <w:r>
-              <w:rPr/>
+          </w:tcPr>
+          <w:p>
+            <w:r>
               <w:t xml:space="preserve"> Interested</w:t>
             </w:r>
           </w:p>
@@ -599,14 +535,12 @@
         <w:tc>
           <w:tcPr>
             <w:tcW w:w="1772" w:type="dxa"/>
-            <w:tcMar/>
           </w:tcPr>
           <w:p/>
         </w:tc>
         <w:tc>
           <w:tcPr>
             <w:tcW w:w="1773" w:type="dxa"/>
-            <w:tcMar/>
           </w:tcPr>
           <w:p>
             <w:r>
@@ -619,7 +553,6 @@
         <w:tc>
           <w:tcPr>
             <w:tcW w:w="1923" w:type="dxa"/>
-            <w:tcMar/>
           </w:tcPr>
           <w:p>
             <w:r>
@@ -630,11 +563,9 @@
         <w:tc>
           <w:tcPr>
             <w:tcW w:w="1772" w:type="dxa"/>
-            <w:tcMar/>
-          </w:tcPr>
-          <w:p>
-            <w:r>
-              <w:rPr/>
+          </w:tcPr>
+          <w:p>
+            <w:r>
               <w:t>Neutral</w:t>
             </w:r>
           </w:p>
@@ -642,11 +573,9 @@
         <w:tc>
           <w:tcPr>
             <w:tcW w:w="1776" w:type="dxa"/>
-            <w:tcMar/>
-          </w:tcPr>
-          <w:p>
-            <w:r>
-              <w:rPr/>
+          </w:tcPr>
+          <w:p>
+            <w:r>
               <w:t>keen</w:t>
             </w:r>
           </w:p>
@@ -654,11 +583,9 @@
         <w:tc>
           <w:tcPr>
             <w:tcW w:w="1772" w:type="dxa"/>
-            <w:tcMar/>
-          </w:tcPr>
-          <w:p>
-            <w:r>
-              <w:rPr/>
+          </w:tcPr>
+          <w:p>
+            <w:r>
               <w:t>Keen</w:t>
             </w:r>
           </w:p>
@@ -666,7 +593,6 @@
         <w:tc>
           <w:tcPr>
             <w:tcW w:w="1773" w:type="dxa"/>
-            <w:tcMar/>
           </w:tcPr>
           <w:p>
             <w:r>
@@ -679,7 +605,6 @@
         <w:tc>
           <w:tcPr>
             <w:tcW w:w="1923" w:type="dxa"/>
-            <w:tcMar/>
           </w:tcPr>
           <w:p>
             <w:r>
@@ -690,11 +615,9 @@
         <w:tc>
           <w:tcPr>
             <w:tcW w:w="1772" w:type="dxa"/>
-            <w:tcMar/>
-          </w:tcPr>
-          <w:p>
-            <w:r>
-              <w:rPr/>
+          </w:tcPr>
+          <w:p>
+            <w:r>
               <w:t>Neutral</w:t>
             </w:r>
           </w:p>
@@ -702,11 +625,9 @@
         <w:tc>
           <w:tcPr>
             <w:tcW w:w="1776" w:type="dxa"/>
-            <w:tcMar/>
-          </w:tcPr>
-          <w:p>
-            <w:r>
-              <w:rPr/>
+          </w:tcPr>
+          <w:p>
+            <w:r>
               <w:t>interested</w:t>
             </w:r>
           </w:p>
@@ -714,14 +635,12 @@
         <w:tc>
           <w:tcPr>
             <w:tcW w:w="1772" w:type="dxa"/>
-            <w:tcMar/>
           </w:tcPr>
           <w:p/>
         </w:tc>
         <w:tc>
           <w:tcPr>
             <w:tcW w:w="1773" w:type="dxa"/>
-            <w:tcMar/>
           </w:tcPr>
           <w:p>
             <w:r>
@@ -734,7 +653,6 @@
         <w:tc>
           <w:tcPr>
             <w:tcW w:w="1923" w:type="dxa"/>
-            <w:tcMar/>
           </w:tcPr>
           <w:p>
             <w:r>
@@ -745,23 +663,19 @@
         <w:tc>
           <w:tcPr>
             <w:tcW w:w="1772" w:type="dxa"/>
-            <w:tcMar/>
-          </w:tcPr>
-          <w:p>
-            <w:r>
-              <w:rPr/>
-              <w:t>Neutral</w:t>
+          </w:tcPr>
+          <w:p>
+            <w:r>
+              <w:t>Keen</w:t>
             </w:r>
           </w:p>
         </w:tc>
         <w:tc>
           <w:tcPr>
             <w:tcW w:w="1776" w:type="dxa"/>
-            <w:tcMar/>
-          </w:tcPr>
-          <w:p>
-            <w:r>
-              <w:rPr/>
+          </w:tcPr>
+          <w:p>
+            <w:r>
               <w:t>neutral</w:t>
             </w:r>
           </w:p>
@@ -769,14 +683,12 @@
         <w:tc>
           <w:tcPr>
             <w:tcW w:w="1772" w:type="dxa"/>
-            <w:tcMar/>
           </w:tcPr>
           <w:p/>
         </w:tc>
         <w:tc>
           <w:tcPr>
             <w:tcW w:w="1773" w:type="dxa"/>
-            <w:tcMar/>
           </w:tcPr>
           <w:p>
             <w:r>
@@ -789,7 +701,6 @@
         <w:tc>
           <w:tcPr>
             <w:tcW w:w="1923" w:type="dxa"/>
-            <w:tcMar/>
           </w:tcPr>
           <w:p>
             <w:r>
@@ -803,11 +714,9 @@
         <w:tc>
           <w:tcPr>
             <w:tcW w:w="1772" w:type="dxa"/>
-            <w:tcMar/>
-          </w:tcPr>
-          <w:p>
-            <w:r>
-              <w:rPr/>
+          </w:tcPr>
+          <w:p>
+            <w:r>
               <w:t>Keen</w:t>
             </w:r>
           </w:p>
@@ -815,11 +724,9 @@
         <w:tc>
           <w:tcPr>
             <w:tcW w:w="1776" w:type="dxa"/>
-            <w:tcMar/>
-          </w:tcPr>
-          <w:p>
-            <w:r>
-              <w:rPr/>
+          </w:tcPr>
+          <w:p>
+            <w:r>
               <w:t>Keen</w:t>
             </w:r>
           </w:p>
@@ -827,11 +734,9 @@
         <w:tc>
           <w:tcPr>
             <w:tcW w:w="1772" w:type="dxa"/>
-            <w:tcMar/>
-          </w:tcPr>
-          <w:p>
-            <w:r>
-              <w:rPr/>
+          </w:tcPr>
+          <w:p>
+            <w:r>
               <w:t>Keen</w:t>
             </w:r>
           </w:p>
@@ -839,7 +744,6 @@
         <w:tc>
           <w:tcPr>
             <w:tcW w:w="1773" w:type="dxa"/>
-            <w:tcMar/>
           </w:tcPr>
           <w:p>
             <w:r>
@@ -852,19 +756,141 @@
     <w:p/>
     <w:p>
       <w:r>
-        <w:rPr/>
         <w:t>From this grid, which has been filled out by each of the 4 team members, we can narrow down what tasks to assign to each member.</w:t>
       </w:r>
       <w:r>
         <w:br/>
-      </w:r>
-      <w:r>
-        <w:rPr/>
-        <w:t>For example, Developing the System for users to select areas for geofencing is a task that Noah shows more interest in than other team members so he would be more suited towards being the member to put the most input into that task.</w:t>
+        <w:t xml:space="preserve">For example, Developing the System for users to select areas for geofencing is a task </w:t>
+      </w:r>
+      <w:r>
+        <w:lastRenderedPageBreak/>
+        <w:t>that Noah shows more interest in than other team members so he would be more suited towards being the member to put the most input into that task.</w:t>
+      </w:r>
+    </w:p>
+    <w:p/>
+    <w:p>
+      <w:r>
+        <w:t xml:space="preserve">For individual tasks, </w:t>
+      </w:r>
+      <w:r>
+        <w:t xml:space="preserve">it will be useful to have assigned leaders </w:t>
+      </w:r>
+      <w:r>
+        <w:t>who will be able to have the final say on th</w:t>
+      </w:r>
+      <w:r>
+        <w:t>e tasks associated with their specialty and interest.</w:t>
+      </w:r>
+      <w:r>
+        <w:br/>
+        <w:t xml:space="preserve">These leaders will not be the only members working on these tasks, but due to their </w:t>
+      </w:r>
+      <w:r>
+        <w:t>knowle</w:t>
+      </w:r>
+      <w:r>
+        <w:t xml:space="preserve">dge </w:t>
+      </w:r>
+      <w:r>
+        <w:t xml:space="preserve">or </w:t>
+      </w:r>
+      <w:r>
+        <w:t xml:space="preserve">motivation </w:t>
+      </w:r>
+      <w:r>
+        <w:t>towards the specialty they will re-enforce a standard of quality that anyone else must follow when working</w:t>
+      </w:r>
+      <w:r>
+        <w:t xml:space="preserve"> on them.</w:t>
+      </w:r>
+    </w:p>
+    <w:p>
+      <w:r>
+        <w:t xml:space="preserve">At the moment the proposed specialties for each user is below however this is subject to change </w:t>
+      </w:r>
+      <w:r>
+        <w:t>before development as we finish up our plans:</w:t>
+      </w:r>
+    </w:p>
+    <w:p>
+      <w:r>
+        <w:t>IoT device development – Noah</w:t>
+      </w:r>
+    </w:p>
+    <w:p>
+      <w:r>
+        <w:t>Server-based code(e.g. geofencing algorithm) – Daniel</w:t>
+      </w:r>
+    </w:p>
+    <w:p>
+      <w:r>
+        <w:t xml:space="preserve">Website </w:t>
+      </w:r>
+      <w:r>
+        <w:t>development - Haydn</w:t>
+      </w:r>
+    </w:p>
+    <w:p>
+      <w:r>
+        <w:t xml:space="preserve">Cybersecurity </w:t>
+      </w:r>
+      <w:r>
+        <w:t>features</w:t>
+      </w:r>
+      <w:r>
+        <w:t>–</w:t>
+      </w:r>
+      <w:r>
+        <w:t xml:space="preserve"> James</w:t>
+      </w:r>
+    </w:p>
+    <w:p>
+      <w:r>
+        <w:t xml:space="preserve">And then Noah can also work on the </w:t>
+      </w:r>
+      <w:r>
+        <w:t xml:space="preserve">detailed cybersecurity features however he would </w:t>
+      </w:r>
+      <w:r>
+        <w:t>work alongside James as he will also still be working with the IoT device</w:t>
+      </w:r>
+      <w:r>
+        <w:t>.</w:t>
+      </w:r>
+      <w:r>
+        <w:br/>
+        <w:t xml:space="preserve">Or Haydn can create </w:t>
+      </w:r>
+      <w:r>
+        <w:t xml:space="preserve">new </w:t>
+      </w:r>
+      <w:r>
+        <w:t xml:space="preserve">database features </w:t>
+      </w:r>
+      <w:r>
+        <w:t>for the server</w:t>
+      </w:r>
+      <w:r>
+        <w:t>,</w:t>
+      </w:r>
+      <w:r>
+        <w:t xml:space="preserve"> </w:t>
+      </w:r>
+      <w:r>
+        <w:t>to benefit the mobile app</w:t>
+      </w:r>
+      <w:r>
+        <w:t xml:space="preserve">, </w:t>
+      </w:r>
+      <w:r>
+        <w:t>according to the standards Daniel has set</w:t>
+      </w:r>
+      <w:r>
+        <w:t>.</w:t>
       </w:r>
     </w:p>
     <w:sectPr>
-      <w:pgSz w:w="11906" w:h="16838" w:orient="portrait"/>
+      <w:pgSz w:w="11906" w:h="16838"/>
       <w:pgMar w:top="1440" w:right="1440" w:bottom="1440" w:left="1440" w:header="708" w:footer="708" w:gutter="0"/>
       <w:cols w:space="708"/>
       <w:docGrid w:linePitch="360"/>
@@ -878,11 +904,11 @@
 </file>
 
 <file path=word/styles.xml><?xml version="1.0" encoding="utf-8"?>
-<w:styles xmlns:wp14="http://schemas.microsoft.com/office/word/2010/wordprocessingDrawing" xmlns:mc="http://schemas.openxmlformats.org/markup-compatibility/2006" xmlns:r="http://schemas.openxmlformats.org/officeDocument/2006/relationships" xmlns:w="http://schemas.openxmlformats.org/wordprocessingml/2006/main" xmlns:w14="http://schemas.microsoft.com/office/word/2010/wordml" xmlns:w15="http://schemas.microsoft.com/office/word/2012/wordml" xmlns:w16cex="http://schemas.microsoft.com/office/word/2018/wordml/cex" xmlns:w16cid="http://schemas.microsoft.com/office/word/2016/wordml/cid" xmlns:w16="http://schemas.microsoft.com/office/word/2018/wordml" xmlns:w16du="http://schemas.microsoft.com/office/word/2023/wordml/word16du" xmlns:w16sdtdh="http://schemas.microsoft.com/office/word/2020/wordml/sdtdatahash" xmlns:w16sdtfl="http://schemas.microsoft.com/office/word/2024/wordml/sdtformatlock" xmlns:w16se="http://schemas.microsoft.com/office/word/2015/wordml/symex" mc:Ignorable="w14 w15 w16se w16cid w16 w16cex w16sdtdh w16sdtfl w16du wp14">
+<w:styles xmlns:mc="http://schemas.openxmlformats.org/markup-compatibility/2006" xmlns:r="http://schemas.openxmlformats.org/officeDocument/2006/relationships" xmlns:w="http://schemas.openxmlformats.org/wordprocessingml/2006/main" xmlns:w14="http://schemas.microsoft.com/office/word/2010/wordml" xmlns:w15="http://schemas.microsoft.com/office/word/2012/wordml" xmlns:w16cex="http://schemas.microsoft.com/office/word/2018/wordml/cex" xmlns:w16cid="http://schemas.microsoft.com/office/word/2016/wordml/cid" xmlns:w16="http://schemas.microsoft.com/office/word/2018/wordml" xmlns:w16du="http://schemas.microsoft.com/office/word/2023/wordml/word16du" xmlns:w16sdtdh="http://schemas.microsoft.com/office/word/2020/wordml/sdtdatahash" xmlns:w16sdtfl="http://schemas.microsoft.com/office/word/2024/wordml/sdtformatlock" xmlns:w16se="http://schemas.microsoft.com/office/word/2015/wordml/symex" mc:Ignorable="w14 w15 w16se w16cid w16 w16cex w16sdtdh w16sdtfl w16du">
   <w:docDefaults>
     <w:rPrDefault>
       <w:rPr>
-        <w:rFonts w:asciiTheme="minorHAnsi" w:hAnsiTheme="minorHAnsi" w:eastAsiaTheme="minorHAnsi" w:cstheme="minorBidi"/>
+        <w:rFonts w:asciiTheme="minorHAnsi" w:eastAsiaTheme="minorHAnsi" w:hAnsiTheme="minorHAnsi" w:cstheme="minorBidi"/>
         <w:kern w:val="2"/>
         <w:sz w:val="24"/>
         <w:szCs w:val="24"/>
@@ -899,14 +925,14 @@
   <w:latentStyles w:defLockedState="0" w:defUIPriority="99" w:defSemiHidden="0" w:defUnhideWhenUsed="0" w:defQFormat="0" w:count="376">
     <w:lsdException w:name="Normal" w:uiPriority="0" w:qFormat="1"/>
     <w:lsdException w:name="heading 1" w:uiPriority="9" w:qFormat="1"/>
-    <w:lsdException w:name="heading 2" w:uiPriority="9" w:semiHidden="1" w:unhideWhenUsed="1" w:qFormat="1"/>
-    <w:lsdException w:name="heading 3" w:uiPriority="9" w:semiHidden="1" w:unhideWhenUsed="1" w:qFormat="1"/>
-    <w:lsdException w:name="heading 4" w:uiPriority="9" w:semiHidden="1" w:unhideWhenUsed="1" w:qFormat="1"/>
-    <w:lsdException w:name="heading 5" w:uiPriority="9" w:semiHidden="1" w:unhideWhenUsed="1" w:qFormat="1"/>
-    <w:lsdException w:name="heading 6" w:uiPriority="9" w:semiHidden="1" w:unhideWhenUsed="1" w:qFormat="1"/>
-    <w:lsdException w:name="heading 7" w:uiPriority="9" w:semiHidden="1" w:unhideWhenUsed="1" w:qFormat="1"/>
-    <w:lsdException w:name="heading 8" w:uiPriority="9" w:semiHidden="1" w:unhideWhenUsed="1" w:qFormat="1"/>
-    <w:lsdException w:name="heading 9" w:uiPriority="9" w:semiHidden="1" w:unhideWhenUsed="1" w:qFormat="1"/>
+    <w:lsdException w:name="heading 2" w:semiHidden="1" w:uiPriority="9" w:unhideWhenUsed="1" w:qFormat="1"/>
+    <w:lsdException w:name="heading 3" w:semiHidden="1" w:uiPriority="9" w:unhideWhenUsed="1" w:qFormat="1"/>
+    <w:lsdException w:name="heading 4" w:semiHidden="1" w:uiPriority="9" w:unhideWhenUsed="1" w:qFormat="1"/>
+    <w:lsdException w:name="heading 5" w:semiHidden="1" w:uiPriority="9" w:unhideWhenUsed="1" w:qFormat="1"/>
+    <w:lsdException w:name="heading 6" w:semiHidden="1" w:uiPriority="9" w:unhideWhenUsed="1" w:qFormat="1"/>
+    <w:lsdException w:name="heading 7" w:semiHidden="1" w:uiPriority="9" w:unhideWhenUsed="1" w:qFormat="1"/>
+    <w:lsdException w:name="heading 8" w:semiHidden="1" w:uiPriority="9" w:unhideWhenUsed="1" w:qFormat="1"/>
+    <w:lsdException w:name="heading 9" w:semiHidden="1" w:uiPriority="9" w:unhideWhenUsed="1" w:qFormat="1"/>
     <w:lsdException w:name="index 1" w:semiHidden="1" w:unhideWhenUsed="1"/>
     <w:lsdException w:name="index 2" w:semiHidden="1" w:unhideWhenUsed="1"/>
     <w:lsdException w:name="index 3" w:semiHidden="1" w:unhideWhenUsed="1"/>
@@ -916,22 +942,22 @@
     <w:lsdException w:name="index 7" w:semiHidden="1" w:unhideWhenUsed="1"/>
     <w:lsdException w:name="index 8" w:semiHidden="1" w:unhideWhenUsed="1"/>
     <w:lsdException w:name="index 9" w:semiHidden="1" w:unhideWhenUsed="1"/>
-    <w:lsdException w:name="toc 1" w:uiPriority="39" w:semiHidden="1" w:unhideWhenUsed="1"/>
-    <w:lsdException w:name="toc 2" w:uiPriority="39" w:semiHidden="1" w:unhideWhenUsed="1"/>
-    <w:lsdException w:name="toc 3" w:uiPriority="39" w:semiHidden="1" w:unhideWhenUsed="1"/>
-    <w:lsdException w:name="toc 4" w:uiPriority="39" w:semiHidden="1" w:unhideWhenUsed="1"/>
-    <w:lsdException w:name="toc 5" w:uiPriority="39" w:semiHidden="1" w:unhideWhenUsed="1"/>
-    <w:lsdException w:name="toc 6" w:uiPriority="39" w:semiHidden="1" w:unhideWhenUsed="1"/>
-    <w:lsdException w:name="toc 7" w:uiPriority="39" w:semiHidden="1" w:unhideWhenUsed="1"/>
-    <w:lsdException w:name="toc 8" w:uiPriority="39" w:semiHidden="1" w:unhideWhenUsed="1"/>
-    <w:lsdException w:name="toc 9" w:uiPriority="39" w:semiHidden="1" w:unhideWhenUsed="1"/>
+    <w:lsdException w:name="toc 1" w:semiHidden="1" w:uiPriority="39" w:unhideWhenUsed="1"/>
+    <w:lsdException w:name="toc 2" w:semiHidden="1" w:uiPriority="39" w:unhideWhenUsed="1"/>
+    <w:lsdException w:name="toc 3" w:semiHidden="1" w:uiPriority="39" w:unhideWhenUsed="1"/>
+    <w:lsdException w:name="toc 4" w:semiHidden="1" w:uiPriority="39" w:unhideWhenUsed="1"/>
+    <w:lsdException w:name="toc 5" w:semiHidden="1" w:uiPriority="39" w:unhideWhenUsed="1"/>
+    <w:lsdException w:name="toc 6" w:semiHidden="1" w:uiPriority="39" w:unhideWhenUsed="1"/>
+    <w:lsdException w:name="toc 7" w:semiHidden="1" w:uiPriority="39" w:unhideWhenUsed="1"/>
+    <w:lsdException w:name="toc 8" w:semiHidden="1" w:uiPriority="39" w:unhideWhenUsed="1"/>
+    <w:lsdException w:name="toc 9" w:semiHidden="1" w:uiPriority="39" w:unhideWhenUsed="1"/>
     <w:lsdException w:name="Normal Indent" w:semiHidden="1" w:unhideWhenUsed="1"/>
     <w:lsdException w:name="footnote text" w:semiHidden="1" w:unhideWhenUsed="1"/>
     <w:lsdException w:name="annotation text" w:semiHidden="1" w:unhideWhenUsed="1"/>
     <w:lsdException w:name="header" w:semiHidden="1" w:unhideWhenUsed="1"/>
     <w:lsdException w:name="footer" w:semiHidden="1" w:unhideWhenUsed="1"/>
     <w:lsdException w:name="index heading" w:semiHidden="1" w:unhideWhenUsed="1"/>
-    <w:lsdException w:name="caption" w:uiPriority="35" w:semiHidden="1" w:unhideWhenUsed="1" w:qFormat="1"/>
+    <w:lsdException w:name="caption" w:semiHidden="1" w:uiPriority="35" w:unhideWhenUsed="1" w:qFormat="1"/>
     <w:lsdException w:name="table of figures" w:semiHidden="1" w:unhideWhenUsed="1"/>
     <w:lsdException w:name="envelope address" w:semiHidden="1" w:unhideWhenUsed="1"/>
     <w:lsdException w:name="envelope return" w:semiHidden="1" w:unhideWhenUsed="1"/>
@@ -962,7 +988,7 @@
     <w:lsdException w:name="Title" w:uiPriority="10" w:qFormat="1"/>
     <w:lsdException w:name="Closing" w:semiHidden="1" w:unhideWhenUsed="1"/>
     <w:lsdException w:name="Signature" w:semiHidden="1" w:unhideWhenUsed="1"/>
-    <w:lsdException w:name="Default Paragraph Font" w:uiPriority="1" w:semiHidden="1" w:unhideWhenUsed="1"/>
+    <w:lsdException w:name="Default Paragraph Font" w:semiHidden="1" w:uiPriority="1" w:unhideWhenUsed="1"/>
     <w:lsdException w:name="Body Text" w:semiHidden="1" w:unhideWhenUsed="1"/>
     <w:lsdException w:name="Body Text Indent" w:semiHidden="1" w:unhideWhenUsed="1"/>
     <w:lsdException w:name="List Continue" w:semiHidden="1" w:unhideWhenUsed="1"/>
@@ -1162,8 +1188,8 @@
     <w:lsdException w:name="Subtle Reference" w:uiPriority="31" w:qFormat="1"/>
     <w:lsdException w:name="Intense Reference" w:uiPriority="32" w:qFormat="1"/>
     <w:lsdException w:name="Book Title" w:uiPriority="33" w:qFormat="1"/>
-    <w:lsdException w:name="Bibliography" w:uiPriority="37" w:semiHidden="1" w:unhideWhenUsed="1"/>
-    <w:lsdException w:name="TOC Heading" w:uiPriority="39" w:semiHidden="1" w:unhideWhenUsed="1" w:qFormat="1"/>
+    <w:lsdException w:name="Bibliography" w:semiHidden="1" w:uiPriority="37" w:unhideWhenUsed="1"/>
+    <w:lsdException w:name="TOC Heading" w:semiHidden="1" w:uiPriority="39" w:unhideWhenUsed="1" w:qFormat="1"/>
     <w:lsdException w:name="Plain Table 1" w:uiPriority="41"/>
     <w:lsdException w:name="Plain Table 2" w:uiPriority="42"/>
     <w:lsdException w:name="Plain Table 3" w:uiPriority="43"/>
@@ -1274,7 +1300,7 @@
     <w:lsdException w:name="Unresolved Mention" w:semiHidden="1" w:unhideWhenUsed="1"/>
     <w:lsdException w:name="Smart Link" w:semiHidden="1" w:unhideWhenUsed="1"/>
   </w:latentStyles>
-  <w:style w:type="paragraph" w:styleId="Normal" w:default="1">
+  <w:style w:type="paragraph" w:default="1" w:styleId="Normal">
     <w:name w:val="Normal"/>
     <w:qFormat/>
   </w:style>
@@ -1293,7 +1319,7 @@
       <w:outlineLvl w:val="0"/>
     </w:pPr>
     <w:rPr>
-      <w:rFonts w:asciiTheme="majorHAnsi" w:hAnsiTheme="majorHAnsi" w:eastAsiaTheme="majorEastAsia" w:cstheme="majorBidi"/>
+      <w:rFonts w:asciiTheme="majorHAnsi" w:eastAsiaTheme="majorEastAsia" w:hAnsiTheme="majorHAnsi" w:cstheme="majorBidi"/>
       <w:color w:val="0F4761" w:themeColor="accent1" w:themeShade="BF"/>
       <w:sz w:val="40"/>
       <w:szCs w:val="40"/>
@@ -1316,7 +1342,7 @@
       <w:outlineLvl w:val="1"/>
     </w:pPr>
     <w:rPr>
-      <w:rFonts w:asciiTheme="majorHAnsi" w:hAnsiTheme="majorHAnsi" w:eastAsiaTheme="majorEastAsia" w:cstheme="majorBidi"/>
+      <w:rFonts w:asciiTheme="majorHAnsi" w:eastAsiaTheme="majorEastAsia" w:hAnsiTheme="majorHAnsi" w:cstheme="majorBidi"/>
       <w:color w:val="0F4761" w:themeColor="accent1" w:themeShade="BF"/>
       <w:sz w:val="32"/>
       <w:szCs w:val="32"/>
@@ -1477,13 +1503,13 @@
       <w:color w:val="272727" w:themeColor="text1" w:themeTint="D8"/>
     </w:rPr>
   </w:style>
-  <w:style w:type="character" w:styleId="DefaultParagraphFont" w:default="1">
+  <w:style w:type="character" w:default="1" w:styleId="DefaultParagraphFont">
     <w:name w:val="Default Paragraph Font"/>
     <w:uiPriority w:val="1"/>
     <w:semiHidden/>
     <w:unhideWhenUsed/>
   </w:style>
-  <w:style w:type="table" w:styleId="TableNormal" w:default="1">
+  <w:style w:type="table" w:default="1" w:styleId="TableNormal">
     <w:name w:val="Normal Table"/>
     <w:uiPriority w:val="99"/>
     <w:semiHidden/>
@@ -1498,26 +1524,26 @@
       </w:tblCellMar>
     </w:tblPr>
   </w:style>
-  <w:style w:type="numbering" w:styleId="NoList" w:default="1">
+  <w:style w:type="numbering" w:default="1" w:styleId="NoList">
     <w:name w:val="No List"/>
     <w:uiPriority w:val="99"/>
     <w:semiHidden/>
     <w:unhideWhenUsed/>
   </w:style>
-  <w:style w:type="character" w:styleId="Heading1Char" w:customStyle="1">
+  <w:style w:type="character" w:customStyle="1" w:styleId="Heading1Char">
     <w:name w:val="Heading 1 Char"/>
     <w:basedOn w:val="DefaultParagraphFont"/>
     <w:link w:val="Heading1"/>
     <w:uiPriority w:val="9"/>
     <w:rsid w:val="00B67C4E"/>
     <w:rPr>
-      <w:rFonts w:asciiTheme="majorHAnsi" w:hAnsiTheme="majorHAnsi" w:eastAsiaTheme="majorEastAsia" w:cstheme="majorBidi"/>
+      <w:rFonts w:asciiTheme="majorHAnsi" w:eastAsiaTheme="majorEastAsia" w:hAnsiTheme="majorHAnsi" w:cstheme="majorBidi"/>
       <w:color w:val="0F4761" w:themeColor="accent1" w:themeShade="BF"/>
       <w:sz w:val="40"/>
       <w:szCs w:val="40"/>
     </w:rPr>
   </w:style>
-  <w:style w:type="character" w:styleId="Heading2Char" w:customStyle="1">
+  <w:style w:type="character" w:customStyle="1" w:styleId="Heading2Char">
     <w:name w:val="Heading 2 Char"/>
     <w:basedOn w:val="DefaultParagraphFont"/>
     <w:link w:val="Heading2"/>
@@ -1525,13 +1551,13 @@
     <w:semiHidden/>
     <w:rsid w:val="00B67C4E"/>
     <w:rPr>
-      <w:rFonts w:asciiTheme="majorHAnsi" w:hAnsiTheme="majorHAnsi" w:eastAsiaTheme="majorEastAsia" w:cstheme="majorBidi"/>
+      <w:rFonts w:asciiTheme="majorHAnsi" w:eastAsiaTheme="majorEastAsia" w:hAnsiTheme="majorHAnsi" w:cstheme="majorBidi"/>
       <w:color w:val="0F4761" w:themeColor="accent1" w:themeShade="BF"/>
       <w:sz w:val="32"/>
       <w:szCs w:val="32"/>
     </w:rPr>
   </w:style>
-  <w:style w:type="character" w:styleId="Heading3Char" w:customStyle="1">
+  <w:style w:type="character" w:customStyle="1" w:styleId="Heading3Char">
     <w:name w:val="Heading 3 Char"/>
     <w:basedOn w:val="DefaultParagraphFont"/>
     <w:link w:val="Heading3"/>
@@ -1545,7 +1571,7 @@
       <w:szCs w:val="28"/>
     </w:rPr>
   </w:style>
-  <w:style w:type="character" w:styleId="Heading4Char" w:customStyle="1">
+  <w:style w:type="character" w:customStyle="1" w:styleId="Heading4Char">
     <w:name w:val="Heading 4 Char"/>
     <w:basedOn w:val="DefaultParagraphFont"/>
     <w:link w:val="Heading4"/>
@@ -1559,7 +1585,7 @@
       <w:color w:val="0F4761" w:themeColor="accent1" w:themeShade="BF"/>
     </w:rPr>
   </w:style>
-  <w:style w:type="character" w:styleId="Heading5Char" w:customStyle="1">
+  <w:style w:type="character" w:customStyle="1" w:styleId="Heading5Char">
     <w:name w:val="Heading 5 Char"/>
     <w:basedOn w:val="DefaultParagraphFont"/>
     <w:link w:val="Heading5"/>
@@ -1571,7 +1597,7 @@
       <w:color w:val="0F4761" w:themeColor="accent1" w:themeShade="BF"/>
     </w:rPr>
   </w:style>
-  <w:style w:type="character" w:styleId="Heading6Char" w:customStyle="1">
+  <w:style w:type="character" w:customStyle="1" w:styleId="Heading6Char">
     <w:name w:val="Heading 6 Char"/>
     <w:basedOn w:val="DefaultParagraphFont"/>
     <w:link w:val="Heading6"/>
@@ -1585,7 +1611,7 @@
       <w:color w:val="595959" w:themeColor="text1" w:themeTint="A6"/>
     </w:rPr>
   </w:style>
-  <w:style w:type="character" w:styleId="Heading7Char" w:customStyle="1">
+  <w:style w:type="character" w:customStyle="1" w:styleId="Heading7Char">
     <w:name w:val="Heading 7 Char"/>
     <w:basedOn w:val="DefaultParagraphFont"/>
     <w:link w:val="Heading7"/>
@@ -1597,7 +1623,7 @@
       <w:color w:val="595959" w:themeColor="text1" w:themeTint="A6"/>
     </w:rPr>
   </w:style>
-  <w:style w:type="character" w:styleId="Heading8Char" w:customStyle="1">
+  <w:style w:type="character" w:customStyle="1" w:styleId="Heading8Char">
     <w:name w:val="Heading 8 Char"/>
     <w:basedOn w:val="DefaultParagraphFont"/>
     <w:link w:val="Heading8"/>
@@ -1611,7 +1637,7 @@
       <w:color w:val="272727" w:themeColor="text1" w:themeTint="D8"/>
     </w:rPr>
   </w:style>
-  <w:style w:type="character" w:styleId="Heading9Char" w:customStyle="1">
+  <w:style w:type="character" w:customStyle="1" w:styleId="Heading9Char">
     <w:name w:val="Heading 9 Char"/>
     <w:basedOn w:val="DefaultParagraphFont"/>
     <w:link w:val="Heading9"/>
@@ -1636,21 +1662,21 @@
       <w:contextualSpacing/>
     </w:pPr>
     <w:rPr>
-      <w:rFonts w:asciiTheme="majorHAnsi" w:hAnsiTheme="majorHAnsi" w:eastAsiaTheme="majorEastAsia" w:cstheme="majorBidi"/>
+      <w:rFonts w:asciiTheme="majorHAnsi" w:eastAsiaTheme="majorEastAsia" w:hAnsiTheme="majorHAnsi" w:cstheme="majorBidi"/>
       <w:spacing w:val="-10"/>
       <w:kern w:val="28"/>
       <w:sz w:val="56"/>
       <w:szCs w:val="56"/>
     </w:rPr>
   </w:style>
-  <w:style w:type="character" w:styleId="TitleChar" w:customStyle="1">
+  <w:style w:type="character" w:customStyle="1" w:styleId="TitleChar">
     <w:name w:val="Title Char"/>
     <w:basedOn w:val="DefaultParagraphFont"/>
     <w:link w:val="Title"/>
     <w:uiPriority w:val="10"/>
     <w:rsid w:val="00B67C4E"/>
     <w:rPr>
-      <w:rFonts w:asciiTheme="majorHAnsi" w:hAnsiTheme="majorHAnsi" w:eastAsiaTheme="majorEastAsia" w:cstheme="majorBidi"/>
+      <w:rFonts w:asciiTheme="majorHAnsi" w:eastAsiaTheme="majorEastAsia" w:hAnsiTheme="majorHAnsi" w:cstheme="majorBidi"/>
       <w:spacing w:val="-10"/>
       <w:kern w:val="28"/>
       <w:sz w:val="56"/>
@@ -1678,7 +1704,7 @@
       <w:szCs w:val="28"/>
     </w:rPr>
   </w:style>
-  <w:style w:type="character" w:styleId="SubtitleChar" w:customStyle="1">
+  <w:style w:type="character" w:customStyle="1" w:styleId="SubtitleChar">
     <w:name w:val="Subtitle Char"/>
     <w:basedOn w:val="DefaultParagraphFont"/>
     <w:link w:val="Subtitle"/>
@@ -1710,7 +1736,7 @@
       <w:color w:val="404040" w:themeColor="text1" w:themeTint="BF"/>
     </w:rPr>
   </w:style>
-  <w:style w:type="character" w:styleId="QuoteChar" w:customStyle="1">
+  <w:style w:type="character" w:customStyle="1" w:styleId="QuoteChar">
     <w:name w:val="Quote Char"/>
     <w:basedOn w:val="DefaultParagraphFont"/>
     <w:link w:val="Quote"/>
@@ -1755,8 +1781,8 @@
     <w:rsid w:val="00B67C4E"/>
     <w:pPr>
       <w:pBdr>
-        <w:top w:val="single" w:color="0F4761" w:themeColor="accent1" w:themeShade="BF" w:sz="4" w:space="10"/>
-        <w:bottom w:val="single" w:color="0F4761" w:themeColor="accent1" w:themeShade="BF" w:sz="4" w:space="10"/>
+        <w:top w:val="single" w:sz="4" w:space="10" w:color="0F4761" w:themeColor="accent1" w:themeShade="BF"/>
+        <w:bottom w:val="single" w:sz="4" w:space="10" w:color="0F4761" w:themeColor="accent1" w:themeShade="BF"/>
       </w:pBdr>
       <w:spacing w:before="360" w:after="360"/>
       <w:ind w:left="864" w:right="864"/>
@@ -1768,7 +1794,7 @@
       <w:color w:val="0F4761" w:themeColor="accent1" w:themeShade="BF"/>
     </w:rPr>
   </w:style>
-  <w:style w:type="character" w:styleId="IntenseQuoteChar" w:customStyle="1">
+  <w:style w:type="character" w:customStyle="1" w:styleId="IntenseQuoteChar">
     <w:name w:val="Intense Quote Char"/>
     <w:basedOn w:val="DefaultParagraphFont"/>
     <w:link w:val="IntenseQuote"/>
@@ -1804,12 +1830,12 @@
     </w:pPr>
     <w:tblPr>
       <w:tblBorders>
-        <w:top w:val="single" w:color="auto" w:sz="4" w:space="0"/>
-        <w:left w:val="single" w:color="auto" w:sz="4" w:space="0"/>
-        <w:bottom w:val="single" w:color="auto" w:sz="4" w:space="0"/>
-        <w:right w:val="single" w:color="auto" w:sz="4" w:space="0"/>
-        <w:insideH w:val="single" w:color="auto" w:sz="4" w:space="0"/>
-        <w:insideV w:val="single" w:color="auto" w:sz="4" w:space="0"/>
+        <w:top w:val="single" w:sz="4" w:space="0" w:color="auto"/>
+        <w:left w:val="single" w:sz="4" w:space="0" w:color="auto"/>
+        <w:bottom w:val="single" w:sz="4" w:space="0" w:color="auto"/>
+        <w:right w:val="single" w:sz="4" w:space="0" w:color="auto"/>
+        <w:insideH w:val="single" w:sz="4" w:space="0" w:color="auto"/>
+        <w:insideV w:val="single" w:sz="4" w:space="0" w:color="auto"/>
       </w:tblBorders>
     </w:tblPr>
   </w:style>
@@ -1817,7 +1843,7 @@
 </file>
 
 <file path=word/theme/theme1.xml><?xml version="1.0" encoding="utf-8"?>
-<a:theme xmlns:a="http://schemas.openxmlformats.org/drawingml/2006/main" xmlns:thm15="http://schemas.microsoft.com/office/thememl/2012/main" name="Office Theme">
+<a:theme xmlns:a="http://schemas.openxmlformats.org/drawingml/2006/main" name="Office Theme">
   <a:themeElements>
     <a:clrScheme name="Office">
       <a:dk1>

</xml_diff>